<commit_message>
post mortem - Divya
</commit_message>
<xml_diff>
--- a/Deliverable-3/Final/postmorterm.docx
+++ b/Deliverable-3/Final/postmorterm.docx
@@ -84,7 +84,15 @@
         <w:t xml:space="preserve">Task 1 – Revisions: </w:t>
       </w:r>
       <w:r>
-        <w:t xml:space="preserve"> Initial vision document was constructed for SmartHome+ in assignment 1. </w:t>
+        <w:t xml:space="preserve"> Initial vision document was constructed for </w:t>
+      </w:r>
+      <w:proofErr w:type="spellStart"/>
+      <w:r>
+        <w:t>SmartHome</w:t>
+      </w:r>
+      <w:proofErr w:type="spellEnd"/>
+      <w:r>
+        <w:t xml:space="preserve">+ in assignment 1. </w:t>
       </w:r>
       <w:r>
         <w:t>There were changes made to the document to accommodate new requirements incorporating the changes from requirements evaluation phase for</w:t>
@@ -622,6 +630,7 @@
                 <w:color w:val="FFFFFF" w:themeColor="background1"/>
               </w:rPr>
             </w:pPr>
+            <w:proofErr w:type="spellStart"/>
             <w:r>
               <w:rPr>
                 <w:b/>
@@ -630,6 +639,7 @@
               </w:rPr>
               <w:t>Apoorv</w:t>
             </w:r>
+            <w:proofErr w:type="spellEnd"/>
           </w:p>
         </w:tc>
         <w:tc>
@@ -672,6 +682,7 @@
                 <w:color w:val="FFFFFF" w:themeColor="background1"/>
               </w:rPr>
             </w:pPr>
+            <w:proofErr w:type="spellStart"/>
             <w:r>
               <w:rPr>
                 <w:b/>
@@ -680,6 +691,7 @@
               </w:rPr>
               <w:t>Manik</w:t>
             </w:r>
+            <w:proofErr w:type="spellEnd"/>
           </w:p>
         </w:tc>
         <w:tc>
@@ -722,6 +734,7 @@
                 <w:color w:val="FFFFFF" w:themeColor="background1"/>
               </w:rPr>
             </w:pPr>
+            <w:proofErr w:type="spellStart"/>
             <w:r>
               <w:rPr>
                 <w:b/>
@@ -730,6 +743,7 @@
               </w:rPr>
               <w:t>Sakib</w:t>
             </w:r>
+            <w:proofErr w:type="spellEnd"/>
           </w:p>
         </w:tc>
       </w:tr>
@@ -817,6 +831,14 @@
                 <w:color w:val="FFFFFF" w:themeColor="background1"/>
               </w:rPr>
             </w:pPr>
+            <w:r>
+              <w:rPr>
+                <w:b/>
+                <w:bCs/>
+                <w:color w:val="FFFFFF" w:themeColor="background1"/>
+              </w:rPr>
+              <w:t>15</w:t>
+            </w:r>
           </w:p>
         </w:tc>
         <w:tc>
@@ -975,6 +997,14 @@
                 <w:color w:val="FFFFFF" w:themeColor="background1"/>
               </w:rPr>
             </w:pPr>
+            <w:r>
+              <w:rPr>
+                <w:b/>
+                <w:bCs/>
+                <w:color w:val="FFFFFF" w:themeColor="background1"/>
+              </w:rPr>
+              <w:t>15</w:t>
+            </w:r>
           </w:p>
         </w:tc>
         <w:tc>
@@ -1133,6 +1163,14 @@
                 <w:color w:val="FFFFFF" w:themeColor="background1"/>
               </w:rPr>
             </w:pPr>
+            <w:r>
+              <w:rPr>
+                <w:b/>
+                <w:bCs/>
+                <w:color w:val="FFFFFF" w:themeColor="background1"/>
+              </w:rPr>
+              <w:t>15</w:t>
+            </w:r>
           </w:p>
         </w:tc>
         <w:tc>
@@ -1301,6 +1339,14 @@
                 <w:color w:val="FFFFFF" w:themeColor="background1"/>
               </w:rPr>
             </w:pPr>
+            <w:r>
+              <w:rPr>
+                <w:b/>
+                <w:bCs/>
+                <w:color w:val="FFFFFF" w:themeColor="background1"/>
+              </w:rPr>
+              <w:t>90</w:t>
+            </w:r>
           </w:p>
         </w:tc>
         <w:tc>
@@ -1459,6 +1505,14 @@
                 <w:color w:val="FFFFFF" w:themeColor="background1"/>
               </w:rPr>
             </w:pPr>
+            <w:r>
+              <w:rPr>
+                <w:b/>
+                <w:bCs/>
+                <w:color w:val="FFFFFF" w:themeColor="background1"/>
+              </w:rPr>
+              <w:t>180</w:t>
+            </w:r>
           </w:p>
         </w:tc>
         <w:tc>
@@ -1617,6 +1671,14 @@
                 <w:color w:val="FFFFFF" w:themeColor="background1"/>
               </w:rPr>
             </w:pPr>
+            <w:r>
+              <w:rPr>
+                <w:b/>
+                <w:bCs/>
+                <w:color w:val="FFFFFF" w:themeColor="background1"/>
+              </w:rPr>
+              <w:t>180</w:t>
+            </w:r>
           </w:p>
         </w:tc>
         <w:tc>
@@ -1785,6 +1847,14 @@
                 <w:color w:val="FFFFFF" w:themeColor="background1"/>
               </w:rPr>
             </w:pPr>
+            <w:r>
+              <w:rPr>
+                <w:b/>
+                <w:bCs/>
+                <w:color w:val="FFFFFF" w:themeColor="background1"/>
+              </w:rPr>
+              <w:t>30</w:t>
+            </w:r>
           </w:p>
         </w:tc>
         <w:tc>
@@ -1943,6 +2013,14 @@
                 <w:color w:val="FFFFFF" w:themeColor="background1"/>
               </w:rPr>
             </w:pPr>
+            <w:r>
+              <w:rPr>
+                <w:b/>
+                <w:bCs/>
+                <w:color w:val="FFFFFF" w:themeColor="background1"/>
+              </w:rPr>
+              <w:t>240</w:t>
+            </w:r>
           </w:p>
         </w:tc>
         <w:tc>
@@ -2101,6 +2179,14 @@
                 <w:color w:val="FFFFFF" w:themeColor="background1"/>
               </w:rPr>
             </w:pPr>
+            <w:r>
+              <w:rPr>
+                <w:b/>
+                <w:bCs/>
+                <w:color w:val="FFFFFF" w:themeColor="background1"/>
+              </w:rPr>
+              <w:t>120</w:t>
+            </w:r>
           </w:p>
         </w:tc>
         <w:tc>
@@ -2269,6 +2355,14 @@
                 <w:color w:val="FFFFFF" w:themeColor="background1"/>
               </w:rPr>
             </w:pPr>
+            <w:r>
+              <w:rPr>
+                <w:b/>
+                <w:bCs/>
+                <w:color w:val="FFFFFF" w:themeColor="background1"/>
+              </w:rPr>
+              <w:t>15</w:t>
+            </w:r>
           </w:p>
         </w:tc>
         <w:tc>
@@ -2426,6 +2520,14 @@
                 <w:color w:val="FFFFFF" w:themeColor="background1"/>
               </w:rPr>
             </w:pPr>
+            <w:r>
+              <w:rPr>
+                <w:b/>
+                <w:bCs/>
+                <w:color w:val="FFFFFF" w:themeColor="background1"/>
+              </w:rPr>
+              <w:t>15</w:t>
+            </w:r>
           </w:p>
         </w:tc>
         <w:tc>
@@ -2583,6 +2685,14 @@
                 <w:color w:val="FFFFFF" w:themeColor="background1"/>
               </w:rPr>
             </w:pPr>
+            <w:r>
+              <w:rPr>
+                <w:b/>
+                <w:bCs/>
+                <w:color w:val="FFFFFF" w:themeColor="background1"/>
+              </w:rPr>
+              <w:t>30</w:t>
+            </w:r>
           </w:p>
         </w:tc>
         <w:tc>
@@ -2802,6 +2912,7 @@
                 <w:color w:val="FFFFFF" w:themeColor="background1"/>
               </w:rPr>
             </w:pPr>
+            <w:proofErr w:type="spellStart"/>
             <w:r>
               <w:rPr>
                 <w:b/>
@@ -2810,6 +2921,7 @@
               </w:rPr>
               <w:t>Apoorv</w:t>
             </w:r>
+            <w:proofErr w:type="spellEnd"/>
           </w:p>
         </w:tc>
         <w:tc>
@@ -2863,12 +2975,40 @@
           <w:p>
             <w:pPr>
               <w:pStyle w:val="ListParagraph"/>
-              <w:ind w:left="0"/>
-              <w:rPr>
-                <w:b/>
-                <w:bCs/>
-              </w:rPr>
-            </w:pPr>
+              <w:tabs>
+                <w:tab w:val="left" w:pos="212"/>
+                <w:tab w:val="center" w:pos="3309"/>
+              </w:tabs>
+              <w:ind w:left="0"/>
+              <w:rPr>
+                <w:b/>
+                <w:bCs/>
+              </w:rPr>
+            </w:pPr>
+            <w:r>
+              <w:rPr>
+                <w:b/>
+                <w:bCs/>
+                <w:color w:val="FFFFFF" w:themeColor="background1"/>
+              </w:rPr>
+              <w:tab/>
+            </w:r>
+            <w:r>
+              <w:rPr>
+                <w:b/>
+                <w:bCs/>
+                <w:color w:val="FFFFFF" w:themeColor="background1"/>
+              </w:rPr>
+              <w:tab/>
+            </w:r>
+            <w:r>
+              <w:rPr>
+                <w:b/>
+                <w:bCs/>
+                <w:color w:val="FFFFFF" w:themeColor="background1"/>
+              </w:rPr>
+              <w:t>2725</w:t>
+            </w:r>
           </w:p>
         </w:tc>
       </w:tr>
@@ -2888,6 +3028,7 @@
                 <w:color w:val="FFFFFF" w:themeColor="background1"/>
               </w:rPr>
             </w:pPr>
+            <w:proofErr w:type="spellStart"/>
             <w:r>
               <w:rPr>
                 <w:b/>
@@ -2896,6 +3037,7 @@
               </w:rPr>
               <w:t>Manik</w:t>
             </w:r>
+            <w:proofErr w:type="spellEnd"/>
           </w:p>
         </w:tc>
         <w:tc>
@@ -2992,6 +3134,7 @@
                 <w:color w:val="FFFFFF" w:themeColor="background1"/>
               </w:rPr>
             </w:pPr>
+            <w:proofErr w:type="spellStart"/>
             <w:r>
               <w:rPr>
                 <w:b/>
@@ -3000,6 +3143,7 @@
               </w:rPr>
               <w:t>Sakib</w:t>
             </w:r>
+            <w:proofErr w:type="spellEnd"/>
           </w:p>
         </w:tc>
         <w:tc>
@@ -3517,7 +3661,15 @@
         <w:jc w:val="both"/>
       </w:pPr>
       <w:r>
-        <w:t xml:space="preserve">We have used Unified process which comprises of Use Case Model, Supplementary requirements and Glossary term for requirements specification. The most important motivation for using Unified Process was that it had </w:t>
+        <w:t xml:space="preserve">We have used Unified process which comprises of Use Case Model, Supplementary </w:t>
+      </w:r>
+      <w:proofErr w:type="gramStart"/>
+      <w:r>
+        <w:t>requirements</w:t>
+      </w:r>
+      <w:proofErr w:type="gramEnd"/>
+      <w:r>
+        <w:t xml:space="preserve"> and Glossary term for requirements specification. The most important motivation for using Unified Process was that it had </w:t>
       </w:r>
       <w:r>
         <w:t xml:space="preserve">standardize templates for specifying requirements with iterative and incremental software development process. In this set of techniques, the use case model will consist of most of the functional requirements which are complemented by Supplementary requirements (80-20 rule). Finally, we have Glossary of terms to complement both the artifacts. Apart from this we </w:t>
@@ -3760,7 +3912,15 @@
         </w:numPr>
       </w:pPr>
       <w:r>
-        <w:t xml:space="preserve">Reviews: Reviews happened online during meeting with all the members. We also offline/individual reviews and discussed only the outcome/comments during the meetings. </w:t>
+        <w:t xml:space="preserve">Reviews: Reviews happened online during meeting with all the members. </w:t>
+      </w:r>
+      <w:proofErr w:type="gramStart"/>
+      <w:r>
+        <w:t>We</w:t>
+      </w:r>
+      <w:proofErr w:type="gramEnd"/>
+      <w:r>
+        <w:t xml:space="preserve"> also offline/individual reviews and discussed only the outcome/comments during the meetings. </w:t>
       </w:r>
     </w:p>
     <w:p>
@@ -3772,7 +3932,15 @@
         </w:numPr>
       </w:pPr>
       <w:r>
-        <w:t>Management: Peer monitoring and contributing in pair helped to manage the tasks effectively as well as efficiently. Again, a time tracking tool named “Toggl” like delivery-1 is used to track time for zoom meetings and tasks. By using Google doc for drafting report and brainstorming each task and then writing final copy of this report help us efficiently to manage each task (i.e., task-1 to task-5) properly. We planned to use Kanban/SCRUM style agile management process for this delivery-2 but could not afford to manage everything due to time constraints.</w:t>
+        <w:t xml:space="preserve">Management: Peer monitoring and contributing </w:t>
+      </w:r>
+      <w:proofErr w:type="gramStart"/>
+      <w:r>
+        <w:t>in</w:t>
+      </w:r>
+      <w:proofErr w:type="gramEnd"/>
+      <w:r>
+        <w:t xml:space="preserve"> pair helped to manage the tasks effectively as well as efficiently. Again, a time tracking tool named “Toggl” like delivery-1 is used to track time for zoom meetings and tasks. By using Google doc for drafting report and brainstorming each task and then writing final copy of this report help us efficiently to manage each task (i.e., task-1 to task-5) properly. We planned to use Kanban/SCRUM style agile management process for this delivery-2 but could not afford to manage everything due to time constraints.</w:t>
       </w:r>
     </w:p>
     <w:p>

</xml_diff>